<commit_message>
CppunitTest_sw_ooxmlexport2: clean up test file
This test file wants to test table positioning, but it also has
references to table styles. Remove these references to keep the testcase
minimal.

Change-Id: Ib7c7086bf767a8580dd7bae4452d0773e02d32a2
</commit_message>
<xml_diff>
--- a/sw/qa/extras/ooxmlexport/data/table-position.docx
+++ b/sw/qa/extras/ooxmlexport/data/table-position.docx
@@ -17,7 +17,6 @@
     </w:p>
     <w:tbl>
       <w:tblPr>
-        <w:tblStyle w:val="TableGrid"/>
         <w:tblW w:w="0" w:type="auto"/>
         <w:tblInd w:w="1418" w:type="dxa"/>
         <w:tblCellMar>
@@ -129,7 +128,6 @@
     </w:p>
     <w:tbl>
       <w:tblPr>
-        <w:tblStyle w:val="TableGrid"/>
         <w:tblW w:w="0" w:type="auto"/>
         <w:tblInd w:w="-567" w:type="dxa"/>
         <w:tblCellMar>
@@ -218,7 +216,6 @@
     </w:p>
     <w:tbl>
       <w:tblPr>
-        <w:tblStyle w:val="TableGrid"/>
         <w:tblW w:w="0" w:type="auto"/>
         <w:tblCellMar>
           <w:left w:w="0" w:type="dxa"/>
@@ -354,7 +351,6 @@
     </w:p>
     <w:tbl>
       <w:tblPr>
-        <w:tblStyle w:val="TableGrid"/>
         <w:tblW w:w="0" w:type="auto"/>
         <w:tblBorders>
           <w:top w:val="single" w:sz="48" w:space="0" w:color="auto"/>

</xml_diff>